<commit_message>
lots of clean up changes, im really tired so i dont exactly remember what I changed but i think all the templates are working now
</commit_message>
<xml_diff>
--- a/DoorSign/wwwroot/templates/Offices/Office_One_Person_with_Professorship_Template.docx
+++ b/DoorSign/wwwroot/templates/Offices/Office_One_Person_with_Professorship_Template.docx
@@ -16,6 +16,12 @@
         <w:tc>
           <w:tcPr>
             <w:tcW w:w="9576" w:type="dxa"/>
+            <w:tcBorders>
+              <w:top w:val="nil"/>
+              <w:left w:val="nil"/>
+              <w:bottom w:val="nil"/>
+              <w:right w:val="nil"/>
+            </w:tcBorders>
           </w:tcPr>
           <w:p>
             <w:pPr>
@@ -279,11 +285,9 @@
           </wp:anchor>
         </w:drawing>
       </w:r>
-      <w:proofErr w:type="spellStart"/>
       <w:r>
         <w:t>RoomNumber</w:t>
       </w:r>
-      <w:proofErr w:type="spellEnd"/>
       <w:r>
         <w:rPr>
           <w:rFonts w:ascii="Frutiger LT Std 57 Cn" w:hAnsi="Frutiger LT Std 57 Cn"/>

</xml_diff>